<commit_message>
Updated Comparison of WPF and WinUI
</commit_message>
<xml_diff>
--- a/Taskbar Customizer/Порівняння WPF vs WinUI.docx
+++ b/Taskbar Customizer/Порівняння WPF vs WinUI.docx
@@ -54,7 +54,35 @@
           <w:noProof/>
           <w:lang w:val="uk-UA"/>
         </w:rPr>
-        <w:t>Зрілість: WPF має довгу історію та велику спільноту, що означає багато ресурсів та підтримку.</w:t>
+        <w:t xml:space="preserve">WPF </w:t>
+      </w:r>
+      <w:r>
+        <w:rPr>
+          <w:noProof/>
+          <w:lang w:val="ru-UA"/>
+        </w:rPr>
+        <w:t xml:space="preserve">є довго на ринку </w:t>
+      </w:r>
+      <w:r>
+        <w:rPr>
+          <w:noProof/>
+          <w:lang w:val="uk-UA"/>
+        </w:rPr>
+        <w:t xml:space="preserve">та </w:t>
+      </w:r>
+      <w:r>
+        <w:rPr>
+          <w:noProof/>
+          <w:lang w:val="ru-UA"/>
+        </w:rPr>
+        <w:t xml:space="preserve">має </w:t>
+      </w:r>
+      <w:r>
+        <w:rPr>
+          <w:noProof/>
+          <w:lang w:val="uk-UA"/>
+        </w:rPr>
+        <w:t>велику спільноту, що означає багато ресурсів та підтримку.</w:t>
       </w:r>
     </w:p>
     <w:p>
@@ -72,9 +100,30 @@
       <w:r>
         <w:rPr>
           <w:noProof/>
-          <w:lang w:val="uk-UA"/>
-        </w:rPr>
-        <w:t>Багатий набір контролів: WPF пропонує багатий набір контролів та можливостей для створення настільних додатків.</w:t>
+          <w:lang w:val="en-US"/>
+        </w:rPr>
+        <w:t xml:space="preserve">WPF </w:t>
+      </w:r>
+      <w:r>
+        <w:rPr>
+          <w:noProof/>
+          <w:lang w:val="uk-UA"/>
+        </w:rPr>
+        <w:t xml:space="preserve">пропонує багатий набір контролів та можливостей для створення </w:t>
+      </w:r>
+      <w:r>
+        <w:rPr>
+          <w:noProof/>
+          <w:lang w:val="en-US"/>
+        </w:rPr>
+        <w:t>Desktop</w:t>
+      </w:r>
+      <w:r>
+        <w:rPr>
+          <w:noProof/>
+          <w:lang w:val="uk-UA"/>
+        </w:rPr>
+        <w:t xml:space="preserve"> додатків.</w:t>
       </w:r>
     </w:p>
     <w:p>
@@ -94,7 +143,7 @@
           <w:noProof/>
           <w:lang w:val="uk-UA"/>
         </w:rPr>
-        <w:t>Підтримка мультимедіа: WPF підтримує різноманітні мультимедійні типи, що робить його ідеальним для додатків, які використовують візуальні та аудіо елементи.</w:t>
+        <w:t>WPF підтримує різноманітні мультимедійні типи, що робить його ідеальним для додатків, які використовують візуальні та аудіо елементи.</w:t>
       </w:r>
     </w:p>
     <w:p>
@@ -114,7 +163,21 @@
           <w:noProof/>
           <w:lang w:val="uk-UA"/>
         </w:rPr>
-        <w:t>Стилізація та шаблонізація: WPF дозволяє легко стилізувати та шаблонізувати контроли для створення унікального користувацького інтерфейсу.</w:t>
+        <w:t xml:space="preserve">WPF дозволяє легко стилізувати та шаблонізувати </w:t>
+      </w:r>
+      <w:r>
+        <w:rPr>
+          <w:noProof/>
+          <w:lang w:val="en-US"/>
+        </w:rPr>
+        <w:t>UserControls</w:t>
+      </w:r>
+      <w:r>
+        <w:rPr>
+          <w:noProof/>
+          <w:lang w:val="uk-UA"/>
+        </w:rPr>
+        <w:t xml:space="preserve"> для створення унікального користувацького інтерфейсу.</w:t>
       </w:r>
     </w:p>
     <w:p>
@@ -154,7 +217,21 @@
           <w:noProof/>
           <w:lang w:val="uk-UA"/>
         </w:rPr>
-        <w:t>Складність: WPF може бути складнішим для використання через свою глибоку інтеграцію з XAML.</w:t>
+        <w:t>WPF може бути складн</w:t>
+      </w:r>
+      <w:r>
+        <w:rPr>
+          <w:noProof/>
+          <w:lang w:val="ru-UA"/>
+        </w:rPr>
+        <w:t>им</w:t>
+      </w:r>
+      <w:r>
+        <w:rPr>
+          <w:noProof/>
+          <w:lang w:val="uk-UA"/>
+        </w:rPr>
+        <w:t xml:space="preserve"> для використання через свою глибоку інтеграцію з XAML.</w:t>
       </w:r>
     </w:p>
     <w:p>
@@ -174,7 +251,7 @@
           <w:noProof/>
           <w:lang w:val="uk-UA"/>
         </w:rPr>
-        <w:t>Продуктивність: Великі та складні WPF додатки можуть мати проблеми з продуктивністю.</w:t>
+        <w:t>Великі та складні WPF додатки можуть мати проблеми з продуктивністю.</w:t>
       </w:r>
     </w:p>
     <w:p>
@@ -194,7 +271,7 @@
           <w:noProof/>
           <w:lang w:val="uk-UA"/>
         </w:rPr>
-        <w:t>Обмеження платформи: WPF обмежений платформою Windows і не підтримує крос-платформеність.</w:t>
+        <w:t>WPF обмежений платформою Windows і не підтримує крос-платформеність.</w:t>
       </w:r>
     </w:p>
     <w:p>
@@ -209,7 +286,21 @@
           <w:noProof/>
           <w:lang w:val="uk-UA"/>
         </w:rPr>
-        <w:t>WinUI (Windows UI Library):</w:t>
+        <w:t xml:space="preserve">WinUI </w:t>
+      </w:r>
+      <w:r>
+        <w:rPr>
+          <w:noProof/>
+          <w:lang w:val="ru-UA"/>
+        </w:rPr>
+        <w:t xml:space="preserve">3 </w:t>
+      </w:r>
+      <w:r>
+        <w:rPr>
+          <w:noProof/>
+          <w:lang w:val="uk-UA"/>
+        </w:rPr>
+        <w:t>(Windows UI Library):</w:t>
       </w:r>
     </w:p>
     <w:p>
@@ -249,7 +340,35 @@
           <w:noProof/>
           <w:lang w:val="uk-UA"/>
         </w:rPr>
-        <w:t>Сучасний дизайн: WinUI включає сучасні контроли та Fluent Design System.</w:t>
+        <w:t>WinUI</w:t>
+      </w:r>
+      <w:r>
+        <w:rPr>
+          <w:noProof/>
+          <w:lang w:val="ru-UA"/>
+        </w:rPr>
+        <w:t xml:space="preserve"> 3</w:t>
+      </w:r>
+      <w:r>
+        <w:rPr>
+          <w:noProof/>
+          <w:lang w:val="uk-UA"/>
+        </w:rPr>
+        <w:t xml:space="preserve"> включає сучасні контроли та Fluent Design System</w:t>
+      </w:r>
+      <w:r>
+        <w:rPr>
+          <w:noProof/>
+          <w:lang w:val="ru-UA"/>
+        </w:rPr>
+        <w:t>, що полегшує стилізацію</w:t>
+      </w:r>
+      <w:r>
+        <w:rPr>
+          <w:noProof/>
+          <w:lang w:val="uk-UA"/>
+        </w:rPr>
+        <w:t>.</w:t>
       </w:r>
     </w:p>
     <w:p>
@@ -269,7 +388,7 @@
           <w:noProof/>
           <w:lang w:val="uk-UA"/>
         </w:rPr>
-        <w:t>Підтримка UWP та Desktop: WinUI 3 дозволяє створювати додатки як для UWP, так і для класичного робочого столу.</w:t>
+        <w:t>WinUI 3 дозволяє створювати додатки як для UWP, так і для класичного робочого столу.</w:t>
       </w:r>
     </w:p>
     <w:p>
@@ -289,7 +408,7 @@
           <w:noProof/>
           <w:lang w:val="uk-UA"/>
         </w:rPr>
-        <w:t>Підтримка крос-платформенності: WinUI 3 планує підтримувати крос-платформенність через Project Reunion.</w:t>
+        <w:t>WinUI 3 планує підтримувати крос-платформенність через Project Reunion.</w:t>
       </w:r>
     </w:p>
     <w:p>
@@ -329,7 +448,35 @@
           <w:noProof/>
           <w:lang w:val="uk-UA"/>
         </w:rPr>
-        <w:t>Новизна: WinUI є відносно новим і може мати менше ресурсів та підтримки.</w:t>
+        <w:t>WinUI</w:t>
+      </w:r>
+      <w:r>
+        <w:rPr>
+          <w:noProof/>
+          <w:lang w:val="ru-UA"/>
+        </w:rPr>
+        <w:t xml:space="preserve"> 3</w:t>
+      </w:r>
+      <w:r>
+        <w:rPr>
+          <w:noProof/>
+          <w:lang w:val="uk-UA"/>
+        </w:rPr>
+        <w:t xml:space="preserve"> є відносно новим і може мати менше ресурсів та підтримки</w:t>
+      </w:r>
+      <w:r>
+        <w:rPr>
+          <w:noProof/>
+          <w:lang w:val="ru-UA"/>
+        </w:rPr>
+        <w:t xml:space="preserve"> від спільноти</w:t>
+      </w:r>
+      <w:r>
+        <w:rPr>
+          <w:noProof/>
+          <w:lang w:val="uk-UA"/>
+        </w:rPr>
+        <w:t>.</w:t>
       </w:r>
     </w:p>
     <w:p>
@@ -349,7 +496,21 @@
           <w:noProof/>
           <w:lang w:val="uk-UA"/>
         </w:rPr>
-        <w:t>Документація та приклади: Може бути нестача документації та прикладів для WinUI, особливо для складних сценаріїв.</w:t>
+        <w:t>Може бути нестача документації та прикладів для WinUI</w:t>
+      </w:r>
+      <w:r>
+        <w:rPr>
+          <w:noProof/>
+          <w:lang w:val="ru-UA"/>
+        </w:rPr>
+        <w:t xml:space="preserve"> 3</w:t>
+      </w:r>
+      <w:r>
+        <w:rPr>
+          <w:noProof/>
+          <w:lang w:val="uk-UA"/>
+        </w:rPr>
+        <w:t>, особливо для складних сценаріїв.</w:t>
       </w:r>
     </w:p>
     <w:p>
@@ -369,7 +530,21 @@
           <w:noProof/>
           <w:lang w:val="uk-UA"/>
         </w:rPr>
-        <w:t>Незрілість: WinUI все ще розвивається, і можуть бути виявлені помилки або недоліки, які потребують виправлення.</w:t>
+        <w:t>WinUI</w:t>
+      </w:r>
+      <w:r>
+        <w:rPr>
+          <w:noProof/>
+          <w:lang w:val="ru-UA"/>
+        </w:rPr>
+        <w:t xml:space="preserve"> 3</w:t>
+      </w:r>
+      <w:r>
+        <w:rPr>
+          <w:noProof/>
+          <w:lang w:val="uk-UA"/>
+        </w:rPr>
+        <w:t xml:space="preserve"> все ще розвивається, і можуть бути виявлені помилки або недоліки, які потребують виправлення.</w:t>
       </w:r>
     </w:p>
     <w:p>
@@ -2245,7 +2420,7 @@
       <w:rFonts w:ascii="Times New Roman" w:eastAsia="Times New Roman" w:hAnsi="Times New Roman" w:cs="Times New Roman"/>
       <w:sz w:val="24"/>
       <w:szCs w:val="24"/>
-      <w:lang w:val="ru-UA" w:eastAsia="ru-UA"/>
+      <w:lang w:eastAsia="ru-UA"/>
     </w:rPr>
   </w:style>
   <w:style w:type="character" w:styleId="a4">
@@ -2584,7 +2759,7 @@
 </file>
 
 <file path=customXml/itemProps1.xml><?xml version="1.0" encoding="utf-8"?>
-<ds:datastoreItem xmlns:ds="http://schemas.openxmlformats.org/officeDocument/2006/customXml" ds:itemID="{A2246FA7-3972-4A6F-8285-AA4EC779B935}">
+<ds:datastoreItem xmlns:ds="http://schemas.openxmlformats.org/officeDocument/2006/customXml" ds:itemID="{85B4F91A-6225-45F1-9EFD-A18A1C85D160}">
   <ds:schemaRefs>
     <ds:schemaRef ds:uri="http://schemas.openxmlformats.org/officeDocument/2006/bibliography"/>
   </ds:schemaRefs>

</xml_diff>